<commit_message>
working on about us
</commit_message>
<xml_diff>
--- a/DFS.docx
+++ b/DFS.docx
@@ -8,7 +8,7 @@
           <w:docPartGallery w:val="Cover Pages"/>
           <w:docPartUnique w:val="true"/>
         </w:docPartObj>
-        <w:id w:val="1131798638"/>
+        <w:id w:val="247844434"/>
       </w:sdtPr>
       <w:sdtContent>
         <w:p>
@@ -807,7 +807,7 @@
           </w:pPr>
           <w:r>
             <w:rPr/>
-            <w:t xml:space="preserve">Each teacher who registers with Screener will have an individual login for the site assigned by the system administrator. Ideally, their username and password would be the same as their Wheaton accounts. The students will only be able to select and to view the videos that have been shared with them, while the teacher can both select, upload, delete, and view the videos on the site. </w:t>
+            <w:t xml:space="preserve">Each teacher who registers with Screener will have an individual login for the site assigned by the system administrator. The students will only be able to select and to view the videos that have been shared with them, while the teacher can both select, upload, delete, and view the videos on the site. </w:t>
           </w:r>
         </w:p>
         <w:p>
@@ -984,6 +984,66 @@
           <w:r>
             <w:rPr/>
             <w:t>Joe was asked to watch a video from his professor. He looks for it online but has no luck finding it. He knows the professor has a copy, but only one. The class has forty students, so they can not all share one DVD to be watched outside of class. Additionally, he does not have a DVD player on his MacBook Air and wouldn’t have a way to play the disc even if he could get his hands on it. This is a situation where Screener would be perfect. Joe should ask his professor to upload video onto the site.</w:t>
+          </w:r>
+        </w:p>
+        <w:p>
+          <w:pPr>
+            <w:pStyle w:val="Normal"/>
+            <w:ind w:left="720" w:firstLine="720"/>
+            <w:rPr/>
+          </w:pPr>
+          <w:r>
+            <w:rPr/>
+          </w:r>
+        </w:p>
+        <w:p>
+          <w:pPr>
+            <w:pStyle w:val="Normal"/>
+            <w:ind w:left="720" w:firstLine="720"/>
+            <w:rPr/>
+          </w:pPr>
+          <w:r>
+            <w:rPr/>
+          </w:r>
+        </w:p>
+        <w:p>
+          <w:pPr>
+            <w:pStyle w:val="Normal"/>
+            <w:ind w:left="720" w:firstLine="720"/>
+            <w:rPr/>
+          </w:pPr>
+          <w:r>
+            <w:rPr/>
+          </w:r>
+        </w:p>
+        <w:p>
+          <w:pPr>
+            <w:pStyle w:val="Normal"/>
+            <w:ind w:left="720" w:firstLine="720"/>
+            <w:rPr/>
+          </w:pPr>
+          <w:r>
+            <w:rPr/>
+          </w:r>
+        </w:p>
+        <w:p>
+          <w:pPr>
+            <w:pStyle w:val="Normal"/>
+            <w:ind w:left="720" w:firstLine="720"/>
+            <w:rPr/>
+          </w:pPr>
+          <w:r>
+            <w:rPr/>
+          </w:r>
+        </w:p>
+        <w:p>
+          <w:pPr>
+            <w:pStyle w:val="Normal"/>
+            <w:ind w:left="720" w:firstLine="720"/>
+            <w:rPr/>
+          </w:pPr>
+          <w:r>
+            <w:rPr/>
           </w:r>
         </w:p>
         <w:p>
@@ -1040,6 +1100,26 @@
               <w:color w:val="16191F"/>
             </w:rPr>
             <w:t>The database is broken into multiple tables in a relationship schema.  The main tables in the database are a User table to hold user account information, a Video table to hold video information and a Class table to hold information for the classes.  We then have relationship tables to connect each of the main tables together based on Id records of each table.  We have an Enrolled in table that only takes in a User’s Id and a Class’s Id to show what users are in what classes.  We have a ClassVideo table that only takes in a Video’s Id and a Class’s Id to show what videos are for what classes.  Last we have a Teaches table that connects a User’s Id and a Class’s Id to show what teacher is teaching what class.</w:t>
+          </w:r>
+        </w:p>
+        <w:p>
+          <w:pPr>
+            <w:pStyle w:val="Normal"/>
+            <w:jc w:val="center"/>
+            <w:rPr/>
+          </w:pPr>
+          <w:r>
+            <w:rPr/>
+          </w:r>
+        </w:p>
+        <w:p>
+          <w:pPr>
+            <w:pStyle w:val="Normal"/>
+            <w:jc w:val="center"/>
+            <w:rPr/>
+          </w:pPr>
+          <w:r>
+            <w:rPr/>
           </w:r>
         </w:p>
         <w:p>
@@ -1150,12 +1230,80 @@
         <w:p>
           <w:pPr>
             <w:pStyle w:val="Normal"/>
+            <w:rPr/>
+          </w:pPr>
+          <w:r>
+            <w:rPr/>
+          </w:r>
+        </w:p>
+        <w:p>
+          <w:pPr>
+            <w:pStyle w:val="Normal"/>
+            <w:rPr/>
+          </w:pPr>
+          <w:r>
+            <w:rPr/>
+          </w:r>
+        </w:p>
+        <w:p>
+          <w:pPr>
+            <w:pStyle w:val="Normal"/>
+            <w:rPr/>
+          </w:pPr>
+          <w:r>
+            <w:rPr/>
+          </w:r>
+        </w:p>
+        <w:p>
+          <w:pPr>
+            <w:pStyle w:val="Normal"/>
+            <w:rPr/>
+          </w:pPr>
+          <w:r>
+            <w:rPr/>
+          </w:r>
+        </w:p>
+        <w:p>
+          <w:pPr>
+            <w:pStyle w:val="Normal"/>
+            <w:rPr/>
+          </w:pPr>
+          <w:r>
+            <w:rPr/>
+          </w:r>
+        </w:p>
+        <w:p>
+          <w:pPr>
+            <w:pStyle w:val="Normal"/>
+            <w:rPr/>
+          </w:pPr>
+          <w:r>
+            <w:rPr/>
+          </w:r>
+        </w:p>
+        <w:p>
+          <w:pPr>
+            <w:pStyle w:val="Normal"/>
+            <w:rPr/>
+          </w:pPr>
+          <w:r>
+            <w:rPr/>
+          </w:r>
+        </w:p>
+        <w:p>
+          <w:pPr>
+            <w:pStyle w:val="Normal"/>
+            <w:rPr/>
+          </w:pPr>
+          <w:r>
+            <w:rPr/>
+          </w:r>
+        </w:p>
+        <w:p>
+          <w:pPr>
+            <w:pStyle w:val="Normal"/>
             <w:jc w:val="center"/>
-            <w:rPr>
-              <w:b/>
-              <w:b/>
-              <w:sz w:val="40"/>
-            </w:rPr>
+            <w:rPr/>
           </w:pPr>
           <w:r>
             <w:rPr>
@@ -1230,16 +1378,6 @@
           </w:pPr>
           <w:r>
             <w:rPr/>
-          </w:r>
-        </w:p>
-        <w:p>
-          <w:pPr>
-            <w:pStyle w:val="Normal"/>
-            <w:jc w:val="center"/>
-            <w:rPr/>
-          </w:pPr>
-          <w:r>
-            <w:rPr/>
             <w:drawing>
               <wp:inline distT="19050" distB="19050" distL="19050" distR="11430">
                 <wp:extent cx="5455920" cy="3657600"/>
@@ -1352,16 +1490,6 @@
                 </a:graphic>
               </wp:inline>
             </w:drawing>
-          </w:r>
-        </w:p>
-        <w:p>
-          <w:pPr>
-            <w:pStyle w:val="Normal"/>
-            <w:jc w:val="center"/>
-            <w:rPr/>
-          </w:pPr>
-          <w:r>
-            <w:rPr/>
           </w:r>
         </w:p>
         <w:p>

</xml_diff>